<commit_message>
use case 1+2 corrections
</commit_message>
<xml_diff>
--- a/Παραδοτεο 3/Use-Cases v0.3.docx
+++ b/Παραδοτεο 3/Use-Cases v0.3.docx
@@ -5041,7 +5041,312 @@
         <w:rPr>
           <w:lang w:val="el-GR"/>
         </w:rPr>
-        <w:t xml:space="preserve">στην οθόνη Καταχώρισης Αγγελίας στο βήμα </w:t>
+        <w:t xml:space="preserve">στην </w:t>
+      </w:r>
+      <w:r>
+        <w:rPr>
+          <w:lang w:val="el-GR"/>
+        </w:rPr>
+        <w:t>αρχική οθόνη.</w:t>
+      </w:r>
+    </w:p>
+    <w:p>
+      <w:pPr>
+        <w:spacing w:line="276" w:lineRule="auto"/>
+        <w:rPr>
+          <w:lang w:val="el-GR"/>
+        </w:rPr>
+      </w:pPr>
+    </w:p>
+    <w:p>
+      <w:pPr>
+        <w:spacing w:line="360" w:lineRule="auto"/>
+        <w:rPr>
+          <w:b/>
+          <w:bCs/>
+          <w:lang w:val="el-GR"/>
+        </w:rPr>
+      </w:pPr>
+      <w:r>
+        <w:rPr>
+          <w:b/>
+          <w:bCs/>
+          <w:lang w:val="el-GR"/>
+        </w:rPr>
+        <w:t xml:space="preserve">Εναλλακτική Ροή </w:t>
+      </w:r>
+      <w:r>
+        <w:rPr>
+          <w:b/>
+          <w:bCs/>
+          <w:lang w:val="el-GR"/>
+        </w:rPr>
+        <w:t>1</w:t>
+      </w:r>
+      <w:r>
+        <w:rPr>
+          <w:b/>
+          <w:bCs/>
+          <w:lang w:val="el-GR"/>
+        </w:rPr>
+        <w:t xml:space="preserve">.1 : Ο χρήστης δεν προχωρά σε ενέργεια αρχειοθέτησης (Βήμα </w:t>
+      </w:r>
+      <w:r>
+        <w:rPr>
+          <w:b/>
+          <w:bCs/>
+          <w:lang w:val="el-GR"/>
+        </w:rPr>
+        <w:t>4</w:t>
+      </w:r>
+      <w:r>
+        <w:rPr>
+          <w:b/>
+          <w:bCs/>
+          <w:lang w:val="el-GR"/>
+        </w:rPr>
+        <w:t xml:space="preserve"> Εναλλακτικής Ροής </w:t>
+      </w:r>
+      <w:r>
+        <w:rPr>
+          <w:b/>
+          <w:bCs/>
+          <w:lang w:val="el-GR"/>
+        </w:rPr>
+        <w:t>1</w:t>
+      </w:r>
+      <w:r>
+        <w:rPr>
+          <w:b/>
+          <w:bCs/>
+          <w:lang w:val="el-GR"/>
+        </w:rPr>
+        <w:t>)</w:t>
+      </w:r>
+    </w:p>
+    <w:p>
+      <w:pPr>
+        <w:pStyle w:val="ListParagraph"/>
+        <w:numPr>
+          <w:ilvl w:val="0"/>
+          <w:numId w:val="123"/>
+        </w:numPr>
+        <w:spacing w:line="360" w:lineRule="auto"/>
+        <w:rPr>
+          <w:lang w:val="el-GR"/>
+        </w:rPr>
+      </w:pPr>
+      <w:r>
+        <w:rPr>
+          <w:lang w:val="el-GR"/>
+        </w:rPr>
+        <w:t xml:space="preserve">Ο χρήστης </w:t>
+      </w:r>
+      <w:r>
+        <w:rPr>
+          <w:lang w:val="el-GR"/>
+        </w:rPr>
+        <w:t xml:space="preserve">δεν επιλέγει </w:t>
+      </w:r>
+      <w:r>
+        <w:rPr>
+          <w:lang w:val="el-GR"/>
+        </w:rPr>
+        <w:t>αρχειοθέτηση κάποιας αγγελίας και κλείνει το αναδυόμενο παράθυρο.</w:t>
+      </w:r>
+    </w:p>
+    <w:p>
+      <w:pPr>
+        <w:pStyle w:val="ListParagraph"/>
+        <w:numPr>
+          <w:ilvl w:val="0"/>
+          <w:numId w:val="123"/>
+        </w:numPr>
+        <w:spacing w:line="276" w:lineRule="auto"/>
+        <w:rPr>
+          <w:lang w:val="el-GR"/>
+        </w:rPr>
+      </w:pPr>
+      <w:r>
+        <w:rPr>
+          <w:lang w:val="el-GR"/>
+        </w:rPr>
+        <w:t>Το σύστημα τερματίζει την διαδικασία δημιουργίας αγγελίας.</w:t>
+      </w:r>
+    </w:p>
+    <w:p>
+      <w:pPr>
+        <w:pStyle w:val="ListParagraph"/>
+        <w:spacing w:line="276" w:lineRule="auto"/>
+        <w:rPr>
+          <w:lang w:val="el-GR"/>
+        </w:rPr>
+      </w:pPr>
+    </w:p>
+    <w:p>
+      <w:pPr>
+        <w:pStyle w:val="ListParagraph"/>
+        <w:numPr>
+          <w:ilvl w:val="0"/>
+          <w:numId w:val="123"/>
+        </w:numPr>
+        <w:spacing w:line="276" w:lineRule="auto"/>
+        <w:rPr>
+          <w:lang w:val="el-GR"/>
+        </w:rPr>
+      </w:pPr>
+      <w:r>
+        <w:rPr>
+          <w:lang w:val="el-GR"/>
+        </w:rPr>
+        <w:t>Το σύστημα επιστρέφει στην αρχική οθόνη.</w:t>
+      </w:r>
+    </w:p>
+    <w:p>
+      <w:pPr>
+        <w:spacing w:line="276" w:lineRule="auto"/>
+        <w:rPr>
+          <w:lang w:val="el-GR"/>
+        </w:rPr>
+      </w:pPr>
+    </w:p>
+    <w:p>
+      <w:pPr>
+        <w:spacing w:line="276" w:lineRule="auto"/>
+        <w:rPr>
+          <w:lang w:val="el-GR"/>
+        </w:rPr>
+      </w:pPr>
+    </w:p>
+    <w:p>
+      <w:pPr>
+        <w:spacing w:line="480" w:lineRule="auto"/>
+        <w:rPr>
+          <w:b/>
+          <w:bCs/>
+          <w:lang w:val="el-GR"/>
+        </w:rPr>
+      </w:pPr>
+      <w:r>
+        <w:rPr>
+          <w:b/>
+          <w:bCs/>
+          <w:lang w:val="el-GR"/>
+        </w:rPr>
+        <w:t xml:space="preserve">Εναλλακτική Ροή </w:t>
+      </w:r>
+      <w:r>
+        <w:rPr>
+          <w:b/>
+          <w:bCs/>
+          <w:lang w:val="el-GR"/>
+        </w:rPr>
+        <w:t>2</w:t>
+      </w:r>
+      <w:r>
+        <w:rPr>
+          <w:b/>
+          <w:bCs/>
+          <w:lang w:val="el-GR"/>
+        </w:rPr>
+        <w:t xml:space="preserve"> : Μη συμπληρωμένα υποχρεωτικά πεδία (Βήμα </w:t>
+      </w:r>
+      <w:r>
+        <w:rPr>
+          <w:b/>
+          <w:bCs/>
+          <w:lang w:val="el-GR"/>
+        </w:rPr>
+        <w:t>8</w:t>
+      </w:r>
+      <w:r>
+        <w:rPr>
+          <w:b/>
+          <w:bCs/>
+          <w:lang w:val="el-GR"/>
+        </w:rPr>
+        <w:t>)</w:t>
+      </w:r>
+    </w:p>
+    <w:p>
+      <w:pPr>
+        <w:pStyle w:val="ListParagraph"/>
+        <w:numPr>
+          <w:ilvl w:val="0"/>
+          <w:numId w:val="126"/>
+        </w:numPr>
+        <w:spacing w:line="276" w:lineRule="auto"/>
+        <w:rPr>
+          <w:lang w:val="el-GR"/>
+        </w:rPr>
+      </w:pPr>
+      <w:r>
+        <w:rPr>
+          <w:lang w:val="el-GR"/>
+        </w:rPr>
+        <w:t>Το σύστημα διαπιστώνει ότι δεν έχουν συμπληρωθεί τα απαιτούμενα πεδία.</w:t>
+      </w:r>
+    </w:p>
+    <w:p>
+      <w:pPr>
+        <w:pStyle w:val="ListParagraph"/>
+        <w:spacing w:line="276" w:lineRule="auto"/>
+        <w:rPr>
+          <w:lang w:val="el-GR"/>
+        </w:rPr>
+      </w:pPr>
+    </w:p>
+    <w:p>
+      <w:pPr>
+        <w:pStyle w:val="ListParagraph"/>
+        <w:numPr>
+          <w:ilvl w:val="0"/>
+          <w:numId w:val="126"/>
+        </w:numPr>
+        <w:spacing w:line="276" w:lineRule="auto"/>
+        <w:rPr>
+          <w:lang w:val="el-GR"/>
+        </w:rPr>
+      </w:pPr>
+      <w:r>
+        <w:rPr>
+          <w:lang w:val="el-GR"/>
+        </w:rPr>
+        <w:t>Το σύστημα εμφανίζει σχετικό μήνυμα προτρέποντας την συμπλήρωση των υποχρεωτικών πεδίων.</w:t>
+      </w:r>
+    </w:p>
+    <w:p>
+      <w:pPr>
+        <w:pStyle w:val="ListParagraph"/>
+        <w:spacing w:line="276" w:lineRule="auto"/>
+        <w:rPr>
+          <w:lang w:val="el-GR"/>
+        </w:rPr>
+      </w:pPr>
+    </w:p>
+    <w:p>
+      <w:pPr>
+        <w:pStyle w:val="ListParagraph"/>
+        <w:numPr>
+          <w:ilvl w:val="0"/>
+          <w:numId w:val="126"/>
+        </w:numPr>
+        <w:spacing w:line="276" w:lineRule="auto"/>
+        <w:rPr>
+          <w:lang w:val="el-GR"/>
+        </w:rPr>
+      </w:pPr>
+      <w:r>
+        <w:rPr>
+          <w:lang w:val="el-GR"/>
+        </w:rPr>
+        <w:t xml:space="preserve">Η ροή </w:t>
+      </w:r>
+      <w:r>
+        <w:rPr>
+          <w:lang w:val="el-GR"/>
+        </w:rPr>
+        <w:t xml:space="preserve">επιστρέφει στην οθόνη Καταχώρισης Αγγελίας στο βήμα </w:t>
       </w:r>
       <w:r>
         <w:rPr>
@@ -5058,16 +5363,16 @@
     </w:p>
     <w:p>
       <w:pPr>
-        <w:spacing w:line="276" w:lineRule="auto"/>
-        <w:rPr>
-          <w:lang w:val="el-GR"/>
-        </w:rPr>
-      </w:pPr>
-    </w:p>
-    <w:p>
-      <w:pPr>
         <w:spacing w:line="360" w:lineRule="auto"/>
         <w:rPr>
+          <w:lang w:val="el-GR"/>
+        </w:rPr>
+      </w:pPr>
+    </w:p>
+    <w:p>
+      <w:pPr>
+        <w:spacing w:line="480" w:lineRule="auto"/>
+        <w:rPr>
           <w:b/>
           <w:bCs/>
           <w:lang w:val="el-GR"/>
@@ -5087,758 +5392,465 @@
           <w:bCs/>
           <w:lang w:val="el-GR"/>
         </w:rPr>
+        <w:t>3</w:t>
+      </w:r>
+      <w:r>
+        <w:rPr>
+          <w:b/>
+          <w:bCs/>
+          <w:lang w:val="el-GR"/>
+        </w:rPr>
+        <w:t xml:space="preserve"> : Μη </w:t>
+      </w:r>
+      <w:r>
+        <w:rPr>
+          <w:b/>
+          <w:bCs/>
+          <w:lang w:val="el-GR"/>
+        </w:rPr>
+        <w:t xml:space="preserve">αποδεκτός αριθμός συγκατοίκων </w:t>
+      </w:r>
+      <w:r>
+        <w:rPr>
+          <w:b/>
+          <w:bCs/>
+          <w:lang w:val="el-GR"/>
+        </w:rPr>
+        <w:t xml:space="preserve">(Βήμα </w:t>
+      </w:r>
+      <w:r>
+        <w:rPr>
+          <w:b/>
+          <w:bCs/>
+          <w:lang w:val="el-GR"/>
+        </w:rPr>
+        <w:t>9</w:t>
+      </w:r>
+      <w:r>
+        <w:rPr>
+          <w:b/>
+          <w:bCs/>
+          <w:lang w:val="el-GR"/>
+        </w:rPr>
+        <w:t>)</w:t>
+      </w:r>
+    </w:p>
+    <w:p>
+      <w:pPr>
+        <w:pStyle w:val="ListParagraph"/>
+        <w:numPr>
+          <w:ilvl w:val="0"/>
+          <w:numId w:val="128"/>
+        </w:numPr>
+        <w:spacing w:line="276" w:lineRule="auto"/>
+        <w:rPr>
+          <w:lang w:val="el-GR"/>
+        </w:rPr>
+      </w:pPr>
+      <w:r>
+        <w:rPr>
+          <w:lang w:val="el-GR"/>
+        </w:rPr>
+        <w:t>Το σύστημα διαπιστώνει ασυμβατότητα μεταξύ αριθμού συγκατοίκων και αριθμού δωματίων.</w:t>
+      </w:r>
+    </w:p>
+    <w:p>
+      <w:pPr>
+        <w:pStyle w:val="ListParagraph"/>
+        <w:spacing w:line="276" w:lineRule="auto"/>
+        <w:rPr>
+          <w:lang w:val="el-GR"/>
+        </w:rPr>
+      </w:pPr>
+    </w:p>
+    <w:p>
+      <w:pPr>
+        <w:pStyle w:val="ListParagraph"/>
+        <w:numPr>
+          <w:ilvl w:val="0"/>
+          <w:numId w:val="128"/>
+        </w:numPr>
+        <w:spacing w:line="276" w:lineRule="auto"/>
+        <w:rPr>
+          <w:lang w:val="el-GR"/>
+        </w:rPr>
+      </w:pPr>
+      <w:r>
+        <w:rPr>
+          <w:lang w:val="el-GR"/>
+        </w:rPr>
+        <w:t>Το σύστημα εμφανίζει σχετικό μήνυμα προειδοποίησης ότι ο αριθμός συγκατοίκων υπερβαίνει τον διαθέσιμο χώρο.</w:t>
+      </w:r>
+    </w:p>
+    <w:p>
+      <w:pPr>
+        <w:pStyle w:val="ListParagraph"/>
+        <w:spacing w:line="276" w:lineRule="auto"/>
+        <w:rPr>
+          <w:lang w:val="el-GR"/>
+        </w:rPr>
+      </w:pPr>
+    </w:p>
+    <w:p>
+      <w:pPr>
+        <w:pStyle w:val="ListParagraph"/>
+        <w:numPr>
+          <w:ilvl w:val="0"/>
+          <w:numId w:val="128"/>
+        </w:numPr>
+        <w:spacing w:line="276" w:lineRule="auto"/>
+        <w:rPr>
+          <w:lang w:val="el-GR"/>
+        </w:rPr>
+      </w:pPr>
+      <w:r>
+        <w:rPr>
+          <w:lang w:val="el-GR"/>
+        </w:rPr>
+        <w:t>Ο χρήστης</w:t>
+      </w:r>
+      <w:r>
+        <w:rPr>
+          <w:lang w:val="el-GR"/>
+        </w:rPr>
+        <w:t xml:space="preserve"> επιλέγει να</w:t>
+      </w:r>
+      <w:r>
+        <w:rPr>
+          <w:lang w:val="el-GR"/>
+        </w:rPr>
+        <w:t xml:space="preserve"> </w:t>
+      </w:r>
+      <w:r>
+        <w:rPr>
+          <w:lang w:val="el-GR"/>
+        </w:rPr>
+        <w:t>τροποποιήσει</w:t>
+      </w:r>
+      <w:r>
+        <w:rPr>
+          <w:lang w:val="el-GR"/>
+        </w:rPr>
+        <w:t xml:space="preserve"> τον αριθμό των συγκατοίκων.</w:t>
+      </w:r>
+    </w:p>
+    <w:p>
+      <w:pPr>
+        <w:pStyle w:val="ListParagraph"/>
+        <w:spacing w:line="276" w:lineRule="auto"/>
+        <w:rPr>
+          <w:lang w:val="el-GR"/>
+        </w:rPr>
+      </w:pPr>
+    </w:p>
+    <w:p>
+      <w:pPr>
+        <w:pStyle w:val="ListParagraph"/>
+        <w:numPr>
+          <w:ilvl w:val="0"/>
+          <w:numId w:val="128"/>
+        </w:numPr>
+        <w:spacing w:line="276" w:lineRule="auto"/>
+        <w:rPr>
+          <w:lang w:val="el-GR"/>
+        </w:rPr>
+      </w:pPr>
+      <w:r>
+        <w:rPr>
+          <w:lang w:val="el-GR"/>
+        </w:rPr>
+        <w:t>Η ροή επιστρέφει σ</w:t>
+      </w:r>
+      <w:r>
+        <w:rPr>
+          <w:lang w:val="el-GR"/>
+        </w:rPr>
+        <w:t>την οθόνη Καταχώρισης Αγγελίας στο</w:t>
+      </w:r>
+      <w:r>
+        <w:rPr>
+          <w:lang w:val="el-GR"/>
+        </w:rPr>
+        <w:t xml:space="preserve"> βήμα </w:t>
+      </w:r>
+      <w:r>
+        <w:rPr>
+          <w:lang w:val="el-GR"/>
+        </w:rPr>
+        <w:t>6</w:t>
+      </w:r>
+      <w:r>
+        <w:rPr>
+          <w:lang w:val="el-GR"/>
+        </w:rPr>
+        <w:t xml:space="preserve"> της </w:t>
+      </w:r>
+      <w:r>
+        <w:rPr>
+          <w:lang w:val="el-GR"/>
+        </w:rPr>
+        <w:t>βασικής</w:t>
+      </w:r>
+      <w:r>
+        <w:rPr>
+          <w:lang w:val="el-GR"/>
+        </w:rPr>
+        <w:t xml:space="preserve"> ροής.</w:t>
+      </w:r>
+    </w:p>
+    <w:p>
+      <w:pPr>
+        <w:spacing w:line="276" w:lineRule="auto"/>
+        <w:rPr>
+          <w:lang w:val="el-GR"/>
+        </w:rPr>
+      </w:pPr>
+    </w:p>
+    <w:p>
+      <w:pPr>
+        <w:spacing w:line="480" w:lineRule="auto"/>
+        <w:rPr>
+          <w:b/>
+          <w:bCs/>
+          <w:lang w:val="el-GR"/>
+        </w:rPr>
+      </w:pPr>
+      <w:r>
+        <w:rPr>
+          <w:b/>
+          <w:bCs/>
+          <w:lang w:val="el-GR"/>
+        </w:rPr>
+        <w:t xml:space="preserve">Εναλλακτική Ροή </w:t>
+      </w:r>
+      <w:r>
+        <w:rPr>
+          <w:b/>
+          <w:bCs/>
+          <w:lang w:val="el-GR"/>
+        </w:rPr>
+        <w:t>4</w:t>
+      </w:r>
+      <w:r>
+        <w:rPr>
+          <w:b/>
+          <w:bCs/>
+          <w:lang w:val="el-GR"/>
+        </w:rPr>
+        <w:t xml:space="preserve"> : </w:t>
+      </w:r>
+      <w:r>
+        <w:rPr>
+          <w:b/>
+          <w:bCs/>
+          <w:lang w:val="el-GR"/>
+        </w:rPr>
+        <w:t xml:space="preserve">Σφάλμα φόρτωσης φωτογραφιών </w:t>
+      </w:r>
+      <w:r>
+        <w:rPr>
+          <w:b/>
+          <w:bCs/>
+          <w:lang w:val="el-GR"/>
+        </w:rPr>
+        <w:t xml:space="preserve">(Βήμα </w:t>
+      </w:r>
+      <w:r>
+        <w:rPr>
+          <w:b/>
+          <w:bCs/>
+          <w:lang w:val="el-GR"/>
+        </w:rPr>
+        <w:t>13</w:t>
+      </w:r>
+      <w:r>
+        <w:rPr>
+          <w:b/>
+          <w:bCs/>
+          <w:lang w:val="el-GR"/>
+        </w:rPr>
+        <w:t>)</w:t>
+      </w:r>
+    </w:p>
+    <w:p>
+      <w:pPr>
+        <w:pStyle w:val="ListParagraph"/>
+        <w:numPr>
+          <w:ilvl w:val="0"/>
+          <w:numId w:val="129"/>
+        </w:numPr>
+        <w:spacing w:line="276" w:lineRule="auto"/>
+        <w:rPr>
+          <w:lang w:val="el-GR"/>
+        </w:rPr>
+      </w:pPr>
+      <w:r>
+        <w:rPr>
+          <w:lang w:val="el-GR"/>
+        </w:rPr>
+        <w:t>Το σύστημα διαπιστώνει σφάλμα κατά την μεταφόρτωση των φωτογραφιών.</w:t>
+      </w:r>
+    </w:p>
+    <w:p>
+      <w:pPr>
+        <w:pStyle w:val="ListParagraph"/>
+        <w:spacing w:line="276" w:lineRule="auto"/>
+        <w:rPr>
+          <w:lang w:val="el-GR"/>
+        </w:rPr>
+      </w:pPr>
+    </w:p>
+    <w:p>
+      <w:pPr>
+        <w:pStyle w:val="ListParagraph"/>
+        <w:numPr>
+          <w:ilvl w:val="0"/>
+          <w:numId w:val="129"/>
+        </w:numPr>
+        <w:spacing w:line="276" w:lineRule="auto"/>
+        <w:rPr>
+          <w:lang w:val="el-GR"/>
+        </w:rPr>
+      </w:pPr>
+      <w:r>
+        <w:rPr>
+          <w:lang w:val="el-GR"/>
+        </w:rPr>
+        <w:t>Το σύστημα εμφανίζει σχετικό μήνυμα αποτυχί</w:t>
+      </w:r>
+      <w:r>
+        <w:rPr>
+          <w:lang w:val="el-GR"/>
+        </w:rPr>
+        <w:t>ας</w:t>
+      </w:r>
+      <w:r>
+        <w:rPr>
+          <w:lang w:val="el-GR"/>
+        </w:rPr>
+        <w:t xml:space="preserve"> και ενημερώνει για τα αποδεκτά </w:t>
+      </w:r>
+      <w:r>
+        <w:t>formats</w:t>
+      </w:r>
+      <w:r>
+        <w:rPr>
+          <w:lang w:val="el-GR"/>
+        </w:rPr>
+        <w:t xml:space="preserve"> </w:t>
+      </w:r>
+      <w:r>
+        <w:rPr>
+          <w:lang w:val="el-GR"/>
+        </w:rPr>
+        <w:t>και όρια μεγέθους.</w:t>
+      </w:r>
+    </w:p>
+    <w:p>
+      <w:pPr>
+        <w:pStyle w:val="ListParagraph"/>
+        <w:spacing w:line="276" w:lineRule="auto"/>
+        <w:rPr>
+          <w:lang w:val="el-GR"/>
+        </w:rPr>
+      </w:pPr>
+    </w:p>
+    <w:p>
+      <w:pPr>
+        <w:pStyle w:val="ListParagraph"/>
+        <w:numPr>
+          <w:ilvl w:val="0"/>
+          <w:numId w:val="129"/>
+        </w:numPr>
+        <w:spacing w:line="276" w:lineRule="auto"/>
+        <w:rPr>
+          <w:lang w:val="el-GR"/>
+        </w:rPr>
+      </w:pPr>
+      <w:r>
+        <w:rPr>
+          <w:lang w:val="el-GR"/>
+        </w:rPr>
+        <w:t>Το σύστημα αφαιρεί τις προβληματικές φωτογραφίες.</w:t>
+      </w:r>
+    </w:p>
+    <w:p>
+      <w:pPr>
+        <w:pStyle w:val="ListParagraph"/>
+        <w:spacing w:line="276" w:lineRule="auto"/>
+        <w:rPr>
+          <w:lang w:val="el-GR"/>
+        </w:rPr>
+      </w:pPr>
+    </w:p>
+    <w:p>
+      <w:pPr>
+        <w:pStyle w:val="ListParagraph"/>
+        <w:numPr>
+          <w:ilvl w:val="0"/>
+          <w:numId w:val="129"/>
+        </w:numPr>
+        <w:spacing w:line="276" w:lineRule="auto"/>
+        <w:rPr>
+          <w:lang w:val="el-GR"/>
+        </w:rPr>
+      </w:pPr>
+      <w:r>
+        <w:rPr>
+          <w:lang w:val="el-GR"/>
+        </w:rPr>
+        <w:t xml:space="preserve">Η ροή μεταφέρεται </w:t>
+      </w:r>
+      <w:r>
+        <w:rPr>
+          <w:lang w:val="el-GR"/>
+        </w:rPr>
+        <w:t xml:space="preserve">στην οθόνη Μεταφόρτωσης Φωτογραφιών </w:t>
+      </w:r>
+      <w:r>
+        <w:rPr>
+          <w:lang w:val="el-GR"/>
+        </w:rPr>
+        <w:t xml:space="preserve">στο βήμα </w:t>
+      </w:r>
+      <w:r>
+        <w:rPr>
+          <w:lang w:val="el-GR"/>
+        </w:rPr>
         <w:t>1</w:t>
       </w:r>
       <w:r>
         <w:rPr>
-          <w:b/>
-          <w:bCs/>
-          <w:lang w:val="el-GR"/>
-        </w:rPr>
-        <w:t xml:space="preserve">.1 : Ο χρήστης δεν προχωρά σε ενέργεια αρχειοθέτησης (Βήμα </w:t>
-      </w:r>
-      <w:r>
-        <w:rPr>
-          <w:b/>
-          <w:bCs/>
-          <w:lang w:val="el-GR"/>
-        </w:rPr>
-        <w:t>4</w:t>
-      </w:r>
-      <w:r>
-        <w:rPr>
-          <w:b/>
-          <w:bCs/>
-          <w:lang w:val="el-GR"/>
-        </w:rPr>
-        <w:t xml:space="preserve"> Εναλλακτικής Ροής </w:t>
-      </w:r>
-      <w:r>
-        <w:rPr>
-          <w:b/>
-          <w:bCs/>
           <w:lang w:val="el-GR"/>
         </w:rPr>
         <w:t>1</w:t>
       </w:r>
       <w:r>
         <w:rPr>
-          <w:b/>
-          <w:bCs/>
-          <w:lang w:val="el-GR"/>
-        </w:rPr>
-        <w:t>)</w:t>
-      </w:r>
-    </w:p>
-    <w:p>
-      <w:pPr>
-        <w:pStyle w:val="ListParagraph"/>
-        <w:numPr>
-          <w:ilvl w:val="0"/>
-          <w:numId w:val="123"/>
-        </w:numPr>
-        <w:spacing w:line="360" w:lineRule="auto"/>
-        <w:rPr>
-          <w:lang w:val="el-GR"/>
-        </w:rPr>
-      </w:pPr>
-      <w:r>
-        <w:rPr>
-          <w:lang w:val="el-GR"/>
-        </w:rPr>
-        <w:t xml:space="preserve">Ο χρήστης </w:t>
-      </w:r>
-      <w:r>
-        <w:rPr>
-          <w:lang w:val="el-GR"/>
-        </w:rPr>
-        <w:t xml:space="preserve">δεν επιλέγει </w:t>
-      </w:r>
-      <w:r>
-        <w:rPr>
-          <w:lang w:val="el-GR"/>
-        </w:rPr>
-        <w:t>αρχειοθέτηση κάποιας αγγελίας και κλείνει το αναδυόμενο παράθυρο.</w:t>
-      </w:r>
-    </w:p>
-    <w:p>
-      <w:pPr>
-        <w:pStyle w:val="ListParagraph"/>
-        <w:numPr>
-          <w:ilvl w:val="0"/>
-          <w:numId w:val="123"/>
-        </w:numPr>
-        <w:spacing w:line="276" w:lineRule="auto"/>
-        <w:rPr>
-          <w:lang w:val="el-GR"/>
-        </w:rPr>
-      </w:pPr>
-      <w:r>
-        <w:rPr>
-          <w:lang w:val="el-GR"/>
-        </w:rPr>
-        <w:t>Το σύστημα τερματίζει την διαδικασία δημιουργίας αγγελίας.</w:t>
-      </w:r>
-    </w:p>
-    <w:p>
-      <w:pPr>
-        <w:pStyle w:val="ListParagraph"/>
-        <w:spacing w:line="276" w:lineRule="auto"/>
-        <w:rPr>
-          <w:lang w:val="el-GR"/>
-        </w:rPr>
-      </w:pPr>
-    </w:p>
-    <w:p>
-      <w:pPr>
-        <w:pStyle w:val="ListParagraph"/>
-        <w:numPr>
-          <w:ilvl w:val="0"/>
-          <w:numId w:val="123"/>
-        </w:numPr>
-        <w:spacing w:line="276" w:lineRule="auto"/>
-        <w:rPr>
-          <w:lang w:val="el-GR"/>
-        </w:rPr>
-      </w:pPr>
-      <w:r>
-        <w:rPr>
-          <w:lang w:val="el-GR"/>
-        </w:rPr>
-        <w:t>Το σύστημα επιστρέφει στην αρχική οθόνη.</w:t>
-      </w:r>
-    </w:p>
-    <w:p>
-      <w:pPr>
-        <w:spacing w:line="276" w:lineRule="auto"/>
-        <w:rPr>
-          <w:lang w:val="el-GR"/>
-        </w:rPr>
-      </w:pPr>
-    </w:p>
-    <w:p>
-      <w:pPr>
-        <w:spacing w:line="276" w:lineRule="auto"/>
-        <w:rPr>
-          <w:lang w:val="el-GR"/>
-        </w:rPr>
-      </w:pPr>
-    </w:p>
-    <w:p>
-      <w:pPr>
-        <w:spacing w:line="480" w:lineRule="auto"/>
-        <w:rPr>
-          <w:b/>
-          <w:bCs/>
-          <w:lang w:val="el-GR"/>
-        </w:rPr>
-      </w:pPr>
-      <w:r>
-        <w:rPr>
-          <w:b/>
-          <w:bCs/>
-          <w:lang w:val="el-GR"/>
-        </w:rPr>
-        <w:t xml:space="preserve">Εναλλακτική Ροή </w:t>
-      </w:r>
-      <w:r>
-        <w:rPr>
-          <w:b/>
-          <w:bCs/>
-          <w:lang w:val="el-GR"/>
-        </w:rPr>
-        <w:t>2</w:t>
-      </w:r>
-      <w:r>
-        <w:rPr>
-          <w:b/>
-          <w:bCs/>
-          <w:lang w:val="el-GR"/>
-        </w:rPr>
-        <w:t xml:space="preserve"> : Μη συμπληρωμένα υποχρεωτικά πεδία (Βήμα </w:t>
-      </w:r>
-      <w:r>
-        <w:rPr>
-          <w:b/>
-          <w:bCs/>
-          <w:lang w:val="el-GR"/>
-        </w:rPr>
-        <w:t>8</w:t>
-      </w:r>
-      <w:r>
-        <w:rPr>
-          <w:b/>
-          <w:bCs/>
-          <w:lang w:val="el-GR"/>
-        </w:rPr>
-        <w:t>)</w:t>
-      </w:r>
-    </w:p>
-    <w:p>
-      <w:pPr>
-        <w:pStyle w:val="ListParagraph"/>
-        <w:numPr>
-          <w:ilvl w:val="0"/>
-          <w:numId w:val="126"/>
-        </w:numPr>
-        <w:spacing w:line="276" w:lineRule="auto"/>
-        <w:rPr>
-          <w:lang w:val="el-GR"/>
-        </w:rPr>
-      </w:pPr>
-      <w:r>
-        <w:rPr>
-          <w:lang w:val="el-GR"/>
-        </w:rPr>
-        <w:t>Το σύστημα διαπιστώνει ότι δεν έχουν συμπληρωθεί τα απαιτούμενα πεδία.</w:t>
-      </w:r>
-    </w:p>
-    <w:p>
-      <w:pPr>
-        <w:pStyle w:val="ListParagraph"/>
-        <w:spacing w:line="276" w:lineRule="auto"/>
-        <w:rPr>
-          <w:lang w:val="el-GR"/>
-        </w:rPr>
-      </w:pPr>
-    </w:p>
-    <w:p>
-      <w:pPr>
-        <w:pStyle w:val="ListParagraph"/>
-        <w:numPr>
-          <w:ilvl w:val="0"/>
-          <w:numId w:val="126"/>
-        </w:numPr>
-        <w:spacing w:line="276" w:lineRule="auto"/>
-        <w:rPr>
-          <w:lang w:val="el-GR"/>
-        </w:rPr>
-      </w:pPr>
-      <w:r>
-        <w:rPr>
-          <w:lang w:val="el-GR"/>
-        </w:rPr>
-        <w:t>Το σύστημα εμφανίζει σχετικό μήνυμα προτρέποντας την συμπλήρωση των υποχρεωτικών πεδίων.</w:t>
-      </w:r>
-    </w:p>
-    <w:p>
-      <w:pPr>
-        <w:pStyle w:val="ListParagraph"/>
-        <w:spacing w:line="276" w:lineRule="auto"/>
-        <w:rPr>
-          <w:lang w:val="el-GR"/>
-        </w:rPr>
-      </w:pPr>
-    </w:p>
-    <w:p>
-      <w:pPr>
-        <w:pStyle w:val="ListParagraph"/>
-        <w:numPr>
-          <w:ilvl w:val="0"/>
-          <w:numId w:val="126"/>
-        </w:numPr>
-        <w:spacing w:line="276" w:lineRule="auto"/>
-        <w:rPr>
-          <w:lang w:val="el-GR"/>
-        </w:rPr>
-      </w:pPr>
-      <w:r>
-        <w:rPr>
-          <w:lang w:val="el-GR"/>
-        </w:rPr>
-        <w:t xml:space="preserve">Η ροή </w:t>
-      </w:r>
-      <w:r>
-        <w:rPr>
-          <w:lang w:val="el-GR"/>
-        </w:rPr>
-        <w:t xml:space="preserve">επιστρέφει στην οθόνη Καταχώρισης Αγγελίας στο βήμα </w:t>
-      </w:r>
-      <w:r>
-        <w:rPr>
-          <w:lang w:val="el-GR"/>
-        </w:rPr>
-        <w:t>6</w:t>
-      </w:r>
-      <w:r>
-        <w:rPr>
           <w:lang w:val="el-GR"/>
         </w:rPr>
         <w:t xml:space="preserve"> της βασικής ροής.</w:t>
       </w:r>
     </w:p>
-    <w:p>
-      <w:pPr>
-        <w:spacing w:line="360" w:lineRule="auto"/>
-        <w:rPr>
-          <w:lang w:val="el-GR"/>
-        </w:rPr>
-      </w:pPr>
-    </w:p>
-    <w:p>
-      <w:pPr>
-        <w:spacing w:line="480" w:lineRule="auto"/>
-        <w:rPr>
-          <w:b/>
-          <w:bCs/>
-          <w:lang w:val="el-GR"/>
-        </w:rPr>
-      </w:pPr>
-      <w:r>
-        <w:rPr>
-          <w:b/>
-          <w:bCs/>
-          <w:lang w:val="el-GR"/>
-        </w:rPr>
-        <w:t xml:space="preserve">Εναλλακτική Ροή </w:t>
-      </w:r>
-      <w:r>
-        <w:rPr>
-          <w:b/>
-          <w:bCs/>
-          <w:lang w:val="el-GR"/>
-        </w:rPr>
-        <w:t>3</w:t>
-      </w:r>
-      <w:r>
-        <w:rPr>
-          <w:b/>
-          <w:bCs/>
-          <w:lang w:val="el-GR"/>
-        </w:rPr>
-        <w:t xml:space="preserve"> : Μη </w:t>
-      </w:r>
-      <w:r>
-        <w:rPr>
-          <w:b/>
-          <w:bCs/>
-          <w:lang w:val="el-GR"/>
-        </w:rPr>
-        <w:t xml:space="preserve">αποδεκτός αριθμός συγκατοίκων </w:t>
-      </w:r>
-      <w:r>
-        <w:rPr>
-          <w:b/>
-          <w:bCs/>
-          <w:lang w:val="el-GR"/>
-        </w:rPr>
-        <w:t xml:space="preserve">(Βήμα </w:t>
-      </w:r>
-      <w:r>
-        <w:rPr>
-          <w:b/>
-          <w:bCs/>
-          <w:lang w:val="el-GR"/>
-        </w:rPr>
-        <w:t>9</w:t>
-      </w:r>
-      <w:r>
-        <w:rPr>
-          <w:b/>
-          <w:bCs/>
-          <w:lang w:val="el-GR"/>
-        </w:rPr>
-        <w:t>)</w:t>
-      </w:r>
-    </w:p>
-    <w:p>
-      <w:pPr>
-        <w:pStyle w:val="ListParagraph"/>
-        <w:numPr>
-          <w:ilvl w:val="0"/>
-          <w:numId w:val="128"/>
-        </w:numPr>
-        <w:spacing w:line="276" w:lineRule="auto"/>
-        <w:rPr>
-          <w:lang w:val="el-GR"/>
-        </w:rPr>
-      </w:pPr>
-      <w:r>
-        <w:rPr>
-          <w:lang w:val="el-GR"/>
-        </w:rPr>
-        <w:t>Το σύστημα διαπιστώνει ασυμβατότητα μεταξύ αριθμού συγκατοίκων και αριθμού δωματίων.</w:t>
-      </w:r>
-    </w:p>
-    <w:p>
-      <w:pPr>
-        <w:pStyle w:val="ListParagraph"/>
-        <w:spacing w:line="276" w:lineRule="auto"/>
-        <w:rPr>
-          <w:lang w:val="el-GR"/>
-        </w:rPr>
-      </w:pPr>
-    </w:p>
-    <w:p>
-      <w:pPr>
-        <w:pStyle w:val="ListParagraph"/>
-        <w:numPr>
-          <w:ilvl w:val="0"/>
-          <w:numId w:val="128"/>
-        </w:numPr>
-        <w:spacing w:line="276" w:lineRule="auto"/>
-        <w:rPr>
-          <w:lang w:val="el-GR"/>
-        </w:rPr>
-      </w:pPr>
-      <w:r>
-        <w:rPr>
-          <w:lang w:val="el-GR"/>
-        </w:rPr>
-        <w:t>Το σύστημα εμφανίζει σχετικό μήνυμα προειδοποίησης ότι ο αριθμός συγκατοίκων υπερβαίνει τον διαθέσιμο χώρο.</w:t>
-      </w:r>
-    </w:p>
-    <w:p>
-      <w:pPr>
-        <w:pStyle w:val="ListParagraph"/>
-        <w:spacing w:line="276" w:lineRule="auto"/>
-        <w:rPr>
-          <w:lang w:val="el-GR"/>
-        </w:rPr>
-      </w:pPr>
-    </w:p>
-    <w:p>
-      <w:pPr>
-        <w:pStyle w:val="ListParagraph"/>
-        <w:numPr>
-          <w:ilvl w:val="0"/>
-          <w:numId w:val="128"/>
-        </w:numPr>
-        <w:spacing w:line="276" w:lineRule="auto"/>
-        <w:rPr>
-          <w:lang w:val="el-GR"/>
-        </w:rPr>
-      </w:pPr>
-      <w:r>
-        <w:rPr>
-          <w:lang w:val="el-GR"/>
-        </w:rPr>
-        <w:t>Ο χρήστης</w:t>
-      </w:r>
-      <w:r>
-        <w:rPr>
-          <w:lang w:val="el-GR"/>
-        </w:rPr>
-        <w:t xml:space="preserve"> επιλέγει να</w:t>
-      </w:r>
-      <w:r>
-        <w:rPr>
-          <w:lang w:val="el-GR"/>
-        </w:rPr>
-        <w:t xml:space="preserve"> </w:t>
-      </w:r>
-      <w:r>
-        <w:rPr>
-          <w:lang w:val="el-GR"/>
-        </w:rPr>
-        <w:t>τροποποιήσει</w:t>
-      </w:r>
-      <w:r>
-        <w:rPr>
-          <w:lang w:val="el-GR"/>
-        </w:rPr>
-        <w:t xml:space="preserve"> τον αριθμό των συγκατοίκων.</w:t>
-      </w:r>
-    </w:p>
-    <w:p>
-      <w:pPr>
-        <w:pStyle w:val="ListParagraph"/>
-        <w:spacing w:line="276" w:lineRule="auto"/>
-        <w:rPr>
-          <w:lang w:val="el-GR"/>
-        </w:rPr>
-      </w:pPr>
-    </w:p>
-    <w:p>
-      <w:pPr>
-        <w:pStyle w:val="ListParagraph"/>
-        <w:numPr>
-          <w:ilvl w:val="0"/>
-          <w:numId w:val="128"/>
-        </w:numPr>
-        <w:spacing w:line="276" w:lineRule="auto"/>
-        <w:rPr>
-          <w:lang w:val="el-GR"/>
-        </w:rPr>
-      </w:pPr>
-      <w:r>
-        <w:rPr>
-          <w:lang w:val="el-GR"/>
-        </w:rPr>
-        <w:t>Η ροή επιστρέφει σ</w:t>
-      </w:r>
-      <w:r>
-        <w:rPr>
-          <w:lang w:val="el-GR"/>
-        </w:rPr>
-        <w:t>την οθόνη Καταχώρισης Αγγελίας στο</w:t>
-      </w:r>
-      <w:r>
-        <w:rPr>
-          <w:lang w:val="el-GR"/>
-        </w:rPr>
-        <w:t xml:space="preserve"> βήμα </w:t>
-      </w:r>
-      <w:r>
-        <w:rPr>
-          <w:lang w:val="el-GR"/>
-        </w:rPr>
-        <w:t>6</w:t>
-      </w:r>
-      <w:r>
-        <w:rPr>
-          <w:lang w:val="el-GR"/>
-        </w:rPr>
-        <w:t xml:space="preserve"> της </w:t>
-      </w:r>
-      <w:r>
-        <w:rPr>
-          <w:lang w:val="el-GR"/>
-        </w:rPr>
-        <w:t>βασικής</w:t>
-      </w:r>
-      <w:r>
-        <w:rPr>
-          <w:lang w:val="el-GR"/>
-        </w:rPr>
-        <w:t xml:space="preserve"> ροής.</w:t>
-      </w:r>
-    </w:p>
-    <w:p>
-      <w:pPr>
-        <w:spacing w:line="276" w:lineRule="auto"/>
-        <w:rPr>
-          <w:lang w:val="el-GR"/>
-        </w:rPr>
-      </w:pPr>
-    </w:p>
-    <w:p>
-      <w:pPr>
-        <w:spacing w:line="480" w:lineRule="auto"/>
-        <w:rPr>
-          <w:b/>
-          <w:bCs/>
-          <w:lang w:val="el-GR"/>
-        </w:rPr>
-      </w:pPr>
-      <w:r>
-        <w:rPr>
-          <w:b/>
-          <w:bCs/>
-          <w:lang w:val="el-GR"/>
-        </w:rPr>
-        <w:t xml:space="preserve">Εναλλακτική Ροή </w:t>
-      </w:r>
-      <w:r>
-        <w:rPr>
-          <w:b/>
-          <w:bCs/>
-          <w:lang w:val="el-GR"/>
-        </w:rPr>
-        <w:t>4</w:t>
-      </w:r>
-      <w:r>
-        <w:rPr>
-          <w:b/>
-          <w:bCs/>
-          <w:lang w:val="el-GR"/>
-        </w:rPr>
-        <w:t xml:space="preserve"> : </w:t>
-      </w:r>
-      <w:r>
-        <w:rPr>
-          <w:b/>
-          <w:bCs/>
-          <w:lang w:val="el-GR"/>
-        </w:rPr>
-        <w:t xml:space="preserve">Σφάλμα φόρτωσης φωτογραφιών </w:t>
-      </w:r>
-      <w:r>
-        <w:rPr>
-          <w:b/>
-          <w:bCs/>
-          <w:lang w:val="el-GR"/>
-        </w:rPr>
-        <w:t xml:space="preserve">(Βήμα </w:t>
-      </w:r>
-      <w:r>
-        <w:rPr>
-          <w:b/>
-          <w:bCs/>
-          <w:lang w:val="el-GR"/>
-        </w:rPr>
-        <w:t>13</w:t>
-      </w:r>
-      <w:r>
-        <w:rPr>
-          <w:b/>
-          <w:bCs/>
-          <w:lang w:val="el-GR"/>
-        </w:rPr>
-        <w:t>)</w:t>
-      </w:r>
-    </w:p>
-    <w:p>
-      <w:pPr>
-        <w:pStyle w:val="ListParagraph"/>
-        <w:numPr>
-          <w:ilvl w:val="0"/>
-          <w:numId w:val="129"/>
-        </w:numPr>
-        <w:spacing w:line="276" w:lineRule="auto"/>
-        <w:rPr>
-          <w:lang w:val="el-GR"/>
-        </w:rPr>
-      </w:pPr>
-      <w:r>
-        <w:rPr>
-          <w:lang w:val="el-GR"/>
-        </w:rPr>
-        <w:t>Το σύστημα διαπιστώνει σφάλμα κατά την μεταφόρτωση των φωτογραφιών.</w:t>
-      </w:r>
-    </w:p>
-    <w:p>
-      <w:pPr>
-        <w:pStyle w:val="ListParagraph"/>
-        <w:spacing w:line="276" w:lineRule="auto"/>
-        <w:rPr>
-          <w:lang w:val="el-GR"/>
-        </w:rPr>
-      </w:pPr>
-    </w:p>
-    <w:p>
-      <w:pPr>
-        <w:pStyle w:val="ListParagraph"/>
-        <w:numPr>
-          <w:ilvl w:val="0"/>
-          <w:numId w:val="129"/>
-        </w:numPr>
-        <w:spacing w:line="276" w:lineRule="auto"/>
-        <w:rPr>
-          <w:lang w:val="el-GR"/>
-        </w:rPr>
-      </w:pPr>
-      <w:r>
-        <w:rPr>
-          <w:lang w:val="el-GR"/>
-        </w:rPr>
-        <w:t>Το σύστημα εμφανίζει σχετικό μήνυμα αποτυχί</w:t>
-      </w:r>
-      <w:r>
-        <w:rPr>
-          <w:lang w:val="el-GR"/>
-        </w:rPr>
-        <w:t>ας</w:t>
-      </w:r>
-      <w:r>
-        <w:rPr>
-          <w:lang w:val="el-GR"/>
-        </w:rPr>
-        <w:t xml:space="preserve"> και ενημερώνει για τα αποδεκτά </w:t>
-      </w:r>
-      <w:r>
-        <w:t>formats</w:t>
-      </w:r>
-      <w:r>
-        <w:rPr>
-          <w:lang w:val="el-GR"/>
-        </w:rPr>
-        <w:t xml:space="preserve"> </w:t>
-      </w:r>
-      <w:r>
-        <w:rPr>
-          <w:lang w:val="el-GR"/>
-        </w:rPr>
-        <w:t>και όρια μεγέθους.</w:t>
-      </w:r>
-    </w:p>
-    <w:p>
-      <w:pPr>
-        <w:pStyle w:val="ListParagraph"/>
-        <w:spacing w:line="276" w:lineRule="auto"/>
-        <w:rPr>
-          <w:lang w:val="el-GR"/>
-        </w:rPr>
-      </w:pPr>
-    </w:p>
-    <w:p>
-      <w:pPr>
-        <w:pStyle w:val="ListParagraph"/>
-        <w:numPr>
-          <w:ilvl w:val="0"/>
-          <w:numId w:val="129"/>
-        </w:numPr>
-        <w:spacing w:line="276" w:lineRule="auto"/>
-        <w:rPr>
-          <w:lang w:val="el-GR"/>
-        </w:rPr>
-      </w:pPr>
-      <w:r>
-        <w:rPr>
-          <w:lang w:val="el-GR"/>
-        </w:rPr>
-        <w:t>Το σύστημα αφαιρεί τις προβληματικές φωτογραφίες.</w:t>
-      </w:r>
-    </w:p>
-    <w:p>
-      <w:pPr>
-        <w:pStyle w:val="ListParagraph"/>
-        <w:spacing w:line="276" w:lineRule="auto"/>
-        <w:rPr>
-          <w:lang w:val="el-GR"/>
-        </w:rPr>
-      </w:pPr>
-    </w:p>
-    <w:p>
-      <w:pPr>
-        <w:pStyle w:val="ListParagraph"/>
-        <w:numPr>
-          <w:ilvl w:val="0"/>
-          <w:numId w:val="129"/>
-        </w:numPr>
-        <w:spacing w:line="276" w:lineRule="auto"/>
-        <w:rPr>
-          <w:lang w:val="el-GR"/>
-        </w:rPr>
-      </w:pPr>
-      <w:r>
-        <w:rPr>
-          <w:lang w:val="el-GR"/>
-        </w:rPr>
-        <w:t xml:space="preserve">Η ροή μεταφέρεται </w:t>
-      </w:r>
-      <w:r>
-        <w:rPr>
-          <w:lang w:val="el-GR"/>
-        </w:rPr>
-        <w:t xml:space="preserve">στην οθόνη Μεταφόρτωσης Φωτογραφιών </w:t>
-      </w:r>
-      <w:r>
-        <w:rPr>
-          <w:lang w:val="el-GR"/>
-        </w:rPr>
-        <w:t xml:space="preserve">στο βήμα </w:t>
-      </w:r>
-      <w:r>
-        <w:rPr>
-          <w:lang w:val="el-GR"/>
-        </w:rPr>
-        <w:t>1</w:t>
-      </w:r>
-      <w:r>
-        <w:rPr>
-          <w:lang w:val="el-GR"/>
-        </w:rPr>
-        <w:t>1</w:t>
-      </w:r>
-      <w:r>
-        <w:rPr>
-          <w:lang w:val="el-GR"/>
-        </w:rPr>
-        <w:t xml:space="preserve"> της βασικής ροής.</w:t>
-      </w:r>
-    </w:p>
     <w:bookmarkEnd w:id="3"/>
+    <w:p>
+      <w:pPr>
+        <w:pStyle w:val="ListParagraph"/>
+        <w:spacing w:line="276" w:lineRule="auto"/>
+        <w:rPr>
+          <w:lang w:val="el-GR"/>
+        </w:rPr>
+      </w:pPr>
+    </w:p>
+    <w:p>
+      <w:pPr>
+        <w:pStyle w:val="ListParagraph"/>
+        <w:spacing w:line="276" w:lineRule="auto"/>
+        <w:rPr>
+          <w:lang w:val="el-GR"/>
+        </w:rPr>
+      </w:pPr>
+    </w:p>
     <w:p>
       <w:pPr>
         <w:pStyle w:val="ListParagraph"/>
@@ -5867,7 +5879,6 @@
           <w:bCs/>
           <w:lang w:val="el-GR"/>
         </w:rPr>
-        <w:lastRenderedPageBreak/>
         <w:t xml:space="preserve">2. </w:t>
       </w:r>
       <w:r>
@@ -6395,7 +6406,6 @@
         <w:rPr>
           <w:lang w:val="el-GR"/>
         </w:rPr>
-        <w:lastRenderedPageBreak/>
         <w:t xml:space="preserve">Το σύστημα </w:t>
       </w:r>
       <w:r>
@@ -7020,7 +7030,6 @@
           <w:bCs/>
           <w:lang w:val="el-GR"/>
         </w:rPr>
-        <w:lastRenderedPageBreak/>
         <w:t xml:space="preserve">Εναλλακτική Ροή </w:t>
       </w:r>
       <w:r>
@@ -7515,6 +7524,7 @@
         <w:rPr>
           <w:lang w:val="el-GR"/>
         </w:rPr>
+        <w:lastRenderedPageBreak/>
         <w:t>Το σύστημα εμφανίζει ενιαία φόρμα με τα βασικά κριτήρια αναζήτησης: περιοχή, τύπος κατοικίας και δυνατότητα συγκατοίκησης.</w:t>
       </w:r>
     </w:p>
@@ -8087,6 +8097,7 @@
         <w:rPr>
           <w:lang w:val="el-GR"/>
         </w:rPr>
+        <w:lastRenderedPageBreak/>
         <w:t>Το σύστημα διαπιστώνει ότι η φόρμα περιέχει ελλιπή ή μη έγκυρα δεδομένα.</w:t>
       </w:r>
     </w:p>

</xml_diff>